<commit_message>
Report for ex2 and 3
</commit_message>
<xml_diff>
--- a/daniel.strens_matteo.firenze_ex2/Clock based Mutexes.docx
+++ b/daniel.strens_matteo.firenze_ex2/Clock based Mutexes.docx
@@ -20,40 +20,24 @@
     </w:p>
     <w:p>
       <w:r>
-        <w:t>In this exercise, we implemented 2</w:t>
-      </w:r>
-      <w:r>
-        <w:t xml:space="preserve"> different mutual exclusion algorithms : the Lamport and </w:t>
-      </w:r>
-      <w:proofErr w:type="spellStart"/>
-      <w:r>
-        <w:t>Agrawala</w:t>
-      </w:r>
-      <w:proofErr w:type="spellEnd"/>
-      <w:r>
-        <w:t>. The execution of this project starts 3 different shells : Process A, Process B and the main screen.</w:t>
-      </w:r>
-    </w:p>
-    <w:p>
-      <w:r>
-        <w:t xml:space="preserve">The Processes A and B  will each spawn 3 </w:t>
-      </w:r>
-      <w:proofErr w:type="spellStart"/>
-      <w:r>
-        <w:t>subProcesses</w:t>
-      </w:r>
-      <w:proofErr w:type="spellEnd"/>
-      <w:r>
-        <w:t xml:space="preserve"> that will use one of the algorithm</w:t>
-      </w:r>
-      <w:r>
-        <w:t>s</w:t>
-      </w:r>
-      <w:r>
-        <w:t xml:space="preserve"> to access the Main screen each at a time. </w:t>
-      </w:r>
-      <w:r>
-        <w:t>Processes A and B communicate by using a token ring to know who’s subprocesses can access the Main screen.</w:t>
+        <w:t xml:space="preserve">The goal of this exercise is to fully understand the Lamport and Agrawala algorithms, as well as </w:t>
+      </w:r>
+      <w:r>
+        <w:t>to implement them in a distributed system (simulated on one machine with subprocesses)</w:t>
+      </w:r>
+      <w:r>
+        <w:t>.</w:t>
+      </w:r>
+    </w:p>
+    <w:p>
+      <w:r>
+        <w:t>Note : g</w:t>
+      </w:r>
+      <w:r>
+        <w:t xml:space="preserve">iven that we didn’t use a token ring system for the exercise n°0, </w:t>
+      </w:r>
+      <w:r>
+        <w:t>this exercise also let us learn how to implement it.</w:t>
       </w:r>
     </w:p>
     <w:p>
@@ -69,18 +53,50 @@
         <w:t>During the development</w:t>
       </w:r>
       <w:r>
-        <w:t xml:space="preserve">, the biggest difficulty was to debug the subprocesses, since using the C debugger was a painful process. We decided to debug them by printing on the </w:t>
-      </w:r>
-      <w:proofErr w:type="spellStart"/>
-      <w:r>
-        <w:t>HeavyProcess</w:t>
-      </w:r>
-      <w:proofErr w:type="spellEnd"/>
-      <w:r>
-        <w:t xml:space="preserve"> console.</w:t>
-      </w:r>
-    </w:p>
+        <w:t xml:space="preserve">, the biggest difficulty was to debug the subprocesses, since using the C debugger was a painful process. We decided to debug them by </w:t>
+      </w:r>
+      <w:r>
+        <w:t xml:space="preserve">making them print </w:t>
+      </w:r>
+      <w:r>
+        <w:t>on the HeavyProcess console.</w:t>
+      </w:r>
+    </w:p>
+    <w:p>
+      <w:r>
+        <w:t>Some synchronization issues also occurred in the management of the threads within a LightWeightProcess</w:t>
+      </w:r>
+      <w:r>
+        <w:t xml:space="preserve">, </w:t>
+      </w:r>
+      <w:r>
+        <w:t>and we don’t fully understand how we repaired those issues.</w:t>
+      </w:r>
+    </w:p>
+    <w:p>
+      <w:pPr>
+        <w:pStyle w:val="Titre1"/>
+      </w:pPr>
+      <w:r>
+        <w:t>Conclusion</w:t>
+      </w:r>
+    </w:p>
+    <w:p>
+      <w:r>
+        <w:t>In this exercise, we implemented 2</w:t>
+      </w:r>
+      <w:r>
+        <w:t xml:space="preserve"> different mutual exclusion algorithms : the Lamport and Agrawala. The execution of this project starts 3 different shells : Process A, Process B and the main screen.</w:t>
+      </w:r>
+    </w:p>
+    <w:p>
+      <w:r>
+        <w:t>The Processes A and B each spawn 3 sub Processes that will use one of the algorithms to synchronize the access to the Main screen. Processes A and B communicate by using a token ring to know who’s sub processes can access the Main screen.</w:t>
+      </w:r>
+    </w:p>
+    <w:p/>
     <w:sectPr>
+      <w:headerReference w:type="default" r:id="rId6"/>
       <w:pgSz w:w="11906" w:h="16838"/>
       <w:pgMar w:top="1417" w:right="1417" w:bottom="1417" w:left="1417" w:header="708" w:footer="708" w:gutter="0"/>
       <w:cols w:space="708"/>
@@ -88,6 +104,75 @@
     </w:sectPr>
   </w:body>
 </w:document>
+</file>
+
+<file path=word/endnotes.xml><?xml version="1.0" encoding="utf-8"?>
+<w:endnotes xmlns:wpc="http://schemas.microsoft.com/office/word/2010/wordprocessingCanvas" xmlns:cx="http://schemas.microsoft.com/office/drawing/2014/chartex" xmlns:cx1="http://schemas.microsoft.com/office/drawing/2015/9/8/chartex" xmlns:cx2="http://schemas.microsoft.com/office/drawing/2015/10/21/chartex" xmlns:cx3="http://schemas.microsoft.com/office/drawing/2016/5/9/chartex" xmlns:cx4="http://schemas.microsoft.com/office/drawing/2016/5/10/chartex" xmlns:cx5="http://schemas.microsoft.com/office/drawing/2016/5/11/chartex" xmlns:cx6="http://schemas.microsoft.com/office/drawing/2016/5/12/chartex" xmlns:cx7="http://schemas.microsoft.com/office/drawing/2016/5/13/chartex" xmlns:cx8="http://schemas.microsoft.com/office/drawing/2016/5/14/chartex" xmlns:mc="http://schemas.openxmlformats.org/markup-compatibility/2006" xmlns:aink="http://schemas.microsoft.com/office/drawing/2016/ink" xmlns:am3d="http://schemas.microsoft.com/office/drawing/2017/model3d" xmlns:o="urn:schemas-microsoft-com:office:office" xmlns:oel="http://schemas.microsoft.com/office/2019/extlst" xmlns:r="http://schemas.openxmlformats.org/officeDocument/2006/relationships" xmlns:m="http://schemas.openxmlformats.org/officeDocument/2006/math" xmlns:v="urn:schemas-microsoft-com:vml" xmlns:wp14="http://schemas.microsoft.com/office/word/2010/wordprocessingDrawing" xmlns:wp="http://schemas.openxmlformats.org/drawingml/2006/wordprocessingDrawing" xmlns:w10="urn:schemas-microsoft-com:office:word" xmlns:w="http://schemas.openxmlformats.org/wordprocessingml/2006/main" xmlns:w14="http://schemas.microsoft.com/office/word/2010/wordml" xmlns:w15="http://schemas.microsoft.com/office/word/2012/wordml" xmlns:w16cex="http://schemas.microsoft.com/office/word/2018/wordml/cex" xmlns:w16cid="http://schemas.microsoft.com/office/word/2016/wordml/cid" xmlns:w16="http://schemas.microsoft.com/office/word/2018/wordml" xmlns:w16sdtdh="http://schemas.microsoft.com/office/word/2020/wordml/sdtdatahash" xmlns:w16se="http://schemas.microsoft.com/office/word/2015/wordml/symex" xmlns:wpg="http://schemas.microsoft.com/office/word/2010/wordprocessingGroup" xmlns:wpi="http://schemas.microsoft.com/office/word/2010/wordprocessingInk" xmlns:wne="http://schemas.microsoft.com/office/word/2006/wordml" xmlns:wps="http://schemas.microsoft.com/office/word/2010/wordprocessingShape" mc:Ignorable="w14 w15 w16se w16cid w16 w16cex w16sdtdh wp14">
+  <w:endnote w:type="separator" w:id="-1">
+    <w:p>
+      <w:pPr>
+        <w:spacing w:after="0" w:line="240" w:lineRule="auto"/>
+      </w:pPr>
+      <w:r>
+        <w:separator/>
+      </w:r>
+    </w:p>
+  </w:endnote>
+  <w:endnote w:type="continuationSeparator" w:id="0">
+    <w:p>
+      <w:pPr>
+        <w:spacing w:after="0" w:line="240" w:lineRule="auto"/>
+      </w:pPr>
+      <w:r>
+        <w:continuationSeparator/>
+      </w:r>
+    </w:p>
+  </w:endnote>
+</w:endnotes>
+</file>
+
+<file path=word/footnotes.xml><?xml version="1.0" encoding="utf-8"?>
+<w:footnotes xmlns:wpc="http://schemas.microsoft.com/office/word/2010/wordprocessingCanvas" xmlns:cx="http://schemas.microsoft.com/office/drawing/2014/chartex" xmlns:cx1="http://schemas.microsoft.com/office/drawing/2015/9/8/chartex" xmlns:cx2="http://schemas.microsoft.com/office/drawing/2015/10/21/chartex" xmlns:cx3="http://schemas.microsoft.com/office/drawing/2016/5/9/chartex" xmlns:cx4="http://schemas.microsoft.com/office/drawing/2016/5/10/chartex" xmlns:cx5="http://schemas.microsoft.com/office/drawing/2016/5/11/chartex" xmlns:cx6="http://schemas.microsoft.com/office/drawing/2016/5/12/chartex" xmlns:cx7="http://schemas.microsoft.com/office/drawing/2016/5/13/chartex" xmlns:cx8="http://schemas.microsoft.com/office/drawing/2016/5/14/chartex" xmlns:mc="http://schemas.openxmlformats.org/markup-compatibility/2006" xmlns:aink="http://schemas.microsoft.com/office/drawing/2016/ink" xmlns:am3d="http://schemas.microsoft.com/office/drawing/2017/model3d" xmlns:o="urn:schemas-microsoft-com:office:office" xmlns:oel="http://schemas.microsoft.com/office/2019/extlst" xmlns:r="http://schemas.openxmlformats.org/officeDocument/2006/relationships" xmlns:m="http://schemas.openxmlformats.org/officeDocument/2006/math" xmlns:v="urn:schemas-microsoft-com:vml" xmlns:wp14="http://schemas.microsoft.com/office/word/2010/wordprocessingDrawing" xmlns:wp="http://schemas.openxmlformats.org/drawingml/2006/wordprocessingDrawing" xmlns:w10="urn:schemas-microsoft-com:office:word" xmlns:w="http://schemas.openxmlformats.org/wordprocessingml/2006/main" xmlns:w14="http://schemas.microsoft.com/office/word/2010/wordml" xmlns:w15="http://schemas.microsoft.com/office/word/2012/wordml" xmlns:w16cex="http://schemas.microsoft.com/office/word/2018/wordml/cex" xmlns:w16cid="http://schemas.microsoft.com/office/word/2016/wordml/cid" xmlns:w16="http://schemas.microsoft.com/office/word/2018/wordml" xmlns:w16sdtdh="http://schemas.microsoft.com/office/word/2020/wordml/sdtdatahash" xmlns:w16se="http://schemas.microsoft.com/office/word/2015/wordml/symex" xmlns:wpg="http://schemas.microsoft.com/office/word/2010/wordprocessingGroup" xmlns:wpi="http://schemas.microsoft.com/office/word/2010/wordprocessingInk" xmlns:wne="http://schemas.microsoft.com/office/word/2006/wordml" xmlns:wps="http://schemas.microsoft.com/office/word/2010/wordprocessingShape" mc:Ignorable="w14 w15 w16se w16cid w16 w16cex w16sdtdh wp14">
+  <w:footnote w:type="separator" w:id="-1">
+    <w:p>
+      <w:pPr>
+        <w:spacing w:after="0" w:line="240" w:lineRule="auto"/>
+      </w:pPr>
+      <w:r>
+        <w:separator/>
+      </w:r>
+    </w:p>
+  </w:footnote>
+  <w:footnote w:type="continuationSeparator" w:id="0">
+    <w:p>
+      <w:pPr>
+        <w:spacing w:after="0" w:line="240" w:lineRule="auto"/>
+      </w:pPr>
+      <w:r>
+        <w:continuationSeparator/>
+      </w:r>
+    </w:p>
+  </w:footnote>
+</w:footnotes>
+</file>
+
+<file path=word/header1.xml><?xml version="1.0" encoding="utf-8"?>
+<w:hdr xmlns:wpc="http://schemas.microsoft.com/office/word/2010/wordprocessingCanvas" xmlns:cx="http://schemas.microsoft.com/office/drawing/2014/chartex" xmlns:cx1="http://schemas.microsoft.com/office/drawing/2015/9/8/chartex" xmlns:cx2="http://schemas.microsoft.com/office/drawing/2015/10/21/chartex" xmlns:cx3="http://schemas.microsoft.com/office/drawing/2016/5/9/chartex" xmlns:cx4="http://schemas.microsoft.com/office/drawing/2016/5/10/chartex" xmlns:cx5="http://schemas.microsoft.com/office/drawing/2016/5/11/chartex" xmlns:cx6="http://schemas.microsoft.com/office/drawing/2016/5/12/chartex" xmlns:cx7="http://schemas.microsoft.com/office/drawing/2016/5/13/chartex" xmlns:cx8="http://schemas.microsoft.com/office/drawing/2016/5/14/chartex" xmlns:mc="http://schemas.openxmlformats.org/markup-compatibility/2006" xmlns:aink="http://schemas.microsoft.com/office/drawing/2016/ink" xmlns:am3d="http://schemas.microsoft.com/office/drawing/2017/model3d" xmlns:o="urn:schemas-microsoft-com:office:office" xmlns:oel="http://schemas.microsoft.com/office/2019/extlst" xmlns:r="http://schemas.openxmlformats.org/officeDocument/2006/relationships" xmlns:m="http://schemas.openxmlformats.org/officeDocument/2006/math" xmlns:v="urn:schemas-microsoft-com:vml" xmlns:wp14="http://schemas.microsoft.com/office/word/2010/wordprocessingDrawing" xmlns:wp="http://schemas.openxmlformats.org/drawingml/2006/wordprocessingDrawing" xmlns:w10="urn:schemas-microsoft-com:office:word" xmlns:w="http://schemas.openxmlformats.org/wordprocessingml/2006/main" xmlns:w14="http://schemas.microsoft.com/office/word/2010/wordml" xmlns:w15="http://schemas.microsoft.com/office/word/2012/wordml" xmlns:w16cex="http://schemas.microsoft.com/office/word/2018/wordml/cex" xmlns:w16cid="http://schemas.microsoft.com/office/word/2016/wordml/cid" xmlns:w16="http://schemas.microsoft.com/office/word/2018/wordml" xmlns:w16sdtdh="http://schemas.microsoft.com/office/word/2020/wordml/sdtdatahash" xmlns:w16se="http://schemas.microsoft.com/office/word/2015/wordml/symex" xmlns:wpg="http://schemas.microsoft.com/office/word/2010/wordprocessingGroup" xmlns:wpi="http://schemas.microsoft.com/office/word/2010/wordprocessingInk" xmlns:wne="http://schemas.microsoft.com/office/word/2006/wordml" xmlns:wps="http://schemas.microsoft.com/office/word/2010/wordprocessingShape" mc:Ignorable="w14 w15 w16se w16cid w16 w16cex w16sdtdh wp14">
+  <w:p>
+    <w:pPr>
+      <w:pStyle w:val="En-tte"/>
+      <w:rPr>
+        <w:lang w:val="fr-BE"/>
+      </w:rPr>
+    </w:pPr>
+    <w:r>
+      <w:rPr>
+        <w:lang w:val="fr-BE"/>
+      </w:rPr>
+      <w:t>Daniel Strens, Matteo Firenze</w:t>
+    </w:r>
+  </w:p>
+</w:hdr>
 </file>
 
 <file path=word/styles.xml><?xml version="1.0" encoding="utf-8"?>
@@ -621,6 +706,50 @@
       <w:szCs w:val="26"/>
     </w:rPr>
   </w:style>
+  <w:style w:type="paragraph" w:styleId="En-tte">
+    <w:name w:val="header"/>
+    <w:basedOn w:val="Normal"/>
+    <w:link w:val="En-tteCar"/>
+    <w:uiPriority w:val="99"/>
+    <w:unhideWhenUsed/>
+    <w:rsid w:val="00E52063"/>
+    <w:pPr>
+      <w:tabs>
+        <w:tab w:val="center" w:pos="4536"/>
+        <w:tab w:val="right" w:pos="9072"/>
+      </w:tabs>
+      <w:spacing w:after="0" w:line="240" w:lineRule="auto"/>
+    </w:pPr>
+  </w:style>
+  <w:style w:type="character" w:customStyle="1" w:styleId="En-tteCar">
+    <w:name w:val="En-tête Car"/>
+    <w:basedOn w:val="Policepardfaut"/>
+    <w:link w:val="En-tte"/>
+    <w:uiPriority w:val="99"/>
+    <w:rsid w:val="00E52063"/>
+  </w:style>
+  <w:style w:type="paragraph" w:styleId="Pieddepage">
+    <w:name w:val="footer"/>
+    <w:basedOn w:val="Normal"/>
+    <w:link w:val="PieddepageCar"/>
+    <w:uiPriority w:val="99"/>
+    <w:unhideWhenUsed/>
+    <w:rsid w:val="00E52063"/>
+    <w:pPr>
+      <w:tabs>
+        <w:tab w:val="center" w:pos="4536"/>
+        <w:tab w:val="right" w:pos="9072"/>
+      </w:tabs>
+      <w:spacing w:after="0" w:line="240" w:lineRule="auto"/>
+    </w:pPr>
+  </w:style>
+  <w:style w:type="character" w:customStyle="1" w:styleId="PieddepageCar">
+    <w:name w:val="Pied de page Car"/>
+    <w:basedOn w:val="Policepardfaut"/>
+    <w:link w:val="Pieddepage"/>
+    <w:uiPriority w:val="99"/>
+    <w:rsid w:val="00E52063"/>
+  </w:style>
 </w:styles>
 </file>
 

</xml_diff>

<commit_message>
all but webapp done
</commit_message>
<xml_diff>
--- a/daniel.strens_matteo.firenze_ex2/Clock based Mutexes.docx
+++ b/daniel.strens_matteo.firenze_ex2/Clock based Mutexes.docx
@@ -23,7 +23,13 @@
         <w:t xml:space="preserve">The goal of this exercise is to fully understand the Lamport and Agrawala algorithms, as well as </w:t>
       </w:r>
       <w:r>
-        <w:t>to implement them in a distributed system (simulated on one machine with subprocesses)</w:t>
+        <w:t>to implement them in a distributed system (simulated on one machine with</w:t>
+      </w:r>
+      <w:r>
+        <w:t xml:space="preserve"> different processes</w:t>
+      </w:r>
+      <w:r>
+        <w:t>)</w:t>
       </w:r>
       <w:r>
         <w:t>.</w:t>
@@ -31,13 +37,76 @@
     </w:p>
     <w:p>
       <w:r>
-        <w:t>Note : g</w:t>
-      </w:r>
-      <w:r>
-        <w:t xml:space="preserve">iven that we didn’t use a token ring system for the exercise n°0, </w:t>
-      </w:r>
-      <w:r>
-        <w:t>this exercise also let us learn how to implement it.</w:t>
+        <w:t>The application we built for this is a simple app where “Heavy processes” (Process A and Process B) each spawn some “Light weight processes”, which will access a shared resource. That shared resource simply prints on a console the messages it receives.</w:t>
+      </w:r>
+    </w:p>
+    <w:p>
+      <w:r>
+        <w:t xml:space="preserve">Here is the architecture diagram on which we based our application (as given in the </w:t>
+      </w:r>
+      <w:r>
+        <w:t>slides</w:t>
+      </w:r>
+      <w:r>
+        <w:t>)</w:t>
+      </w:r>
+      <w:r>
+        <w:t>.</w:t>
+      </w:r>
+      <w:r>
+        <w:t xml:space="preserve"> </w:t>
+      </w:r>
+    </w:p>
+    <w:p>
+      <w:r>
+        <w:drawing>
+          <wp:inline distT="0" distB="0" distL="0" distR="0" wp14:anchorId="00777DCE" wp14:editId="5064AA4C">
+            <wp:extent cx="4945845" cy="3610707"/>
+            <wp:effectExtent l="0" t="0" r="7620" b="8890"/>
+            <wp:docPr id="1474542784" name="Image 1" descr="Une image contenant texte, diagramme, capture d’écran, ligne&#10;&#10;Description générée automatiquement"/>
+            <wp:cNvGraphicFramePr>
+              <a:graphicFrameLocks xmlns:a="http://schemas.openxmlformats.org/drawingml/2006/main" noChangeAspect="1"/>
+            </wp:cNvGraphicFramePr>
+            <a:graphic xmlns:a="http://schemas.openxmlformats.org/drawingml/2006/main">
+              <a:graphicData uri="http://schemas.openxmlformats.org/drawingml/2006/picture">
+                <pic:pic xmlns:pic="http://schemas.openxmlformats.org/drawingml/2006/picture">
+                  <pic:nvPicPr>
+                    <pic:cNvPr id="1474542784" name="Image 1" descr="Une image contenant texte, diagramme, capture d’écran, ligne&#10;&#10;Description générée automatiquement"/>
+                    <pic:cNvPicPr/>
+                  </pic:nvPicPr>
+                  <pic:blipFill>
+                    <a:blip r:embed="rId6"/>
+                    <a:stretch>
+                      <a:fillRect/>
+                    </a:stretch>
+                  </pic:blipFill>
+                  <pic:spPr>
+                    <a:xfrm>
+                      <a:off x="0" y="0"/>
+                      <a:ext cx="4948523" cy="3612662"/>
+                    </a:xfrm>
+                    <a:prstGeom prst="rect">
+                      <a:avLst/>
+                    </a:prstGeom>
+                  </pic:spPr>
+                </pic:pic>
+              </a:graphicData>
+            </a:graphic>
+          </wp:inline>
+        </w:drawing>
+      </w:r>
+    </w:p>
+    <w:p>
+      <w:r>
+        <w:t xml:space="preserve">As you can see on the diagram, the processes will directly interact with the shared resource. The shared resource does not handle concurrency in the different process trying to access it. Therefore, the light weight processes have to synchronize themselves in order to have the desired execution. </w:t>
+      </w:r>
+    </w:p>
+    <w:p>
+      <w:r>
+        <w:t>Note : given that we didn’t use a token ring system for the exercise n°0, this exercise also let us learn how to implement those.</w:t>
+      </w:r>
+      <w:r>
+        <w:br w:type="page"/>
       </w:r>
     </w:p>
     <w:p>
@@ -45,32 +114,98 @@
         <w:pStyle w:val="Titre1"/>
       </w:pPr>
       <w:r>
-        <w:t>Difficulties</w:t>
-      </w:r>
-    </w:p>
-    <w:p>
-      <w:r>
-        <w:t>During the development</w:t>
-      </w:r>
-      <w:r>
-        <w:t xml:space="preserve">, the biggest difficulty was to debug the subprocesses, since using the C debugger was a painful process. We decided to debug them by </w:t>
-      </w:r>
-      <w:r>
-        <w:t xml:space="preserve">making them print </w:t>
-      </w:r>
-      <w:r>
-        <w:t>on the HeavyProcess console.</w:t>
-      </w:r>
-    </w:p>
-    <w:p>
-      <w:r>
-        <w:t>Some synchronization issues also occurred in the management of the threads within a LightWeightProcess</w:t>
-      </w:r>
-      <w:r>
-        <w:t xml:space="preserve">, </w:t>
-      </w:r>
-      <w:r>
-        <w:t>and we don’t fully understand how we repaired those issues.</w:t>
+        <w:lastRenderedPageBreak/>
+        <w:t>Execution</w:t>
+      </w:r>
+    </w:p>
+    <w:p>
+      <w:r>
+        <w:t>Here is a screenshot of the display process when the execution was done :</w:t>
+      </w:r>
+    </w:p>
+    <w:p>
+      <w:r>
+        <w:drawing>
+          <wp:inline distT="0" distB="0" distL="0" distR="0" wp14:anchorId="53E9FB01" wp14:editId="434EAC65">
+            <wp:extent cx="4661658" cy="6435969"/>
+            <wp:effectExtent l="0" t="0" r="5715" b="3175"/>
+            <wp:docPr id="205312269" name="Image 1" descr="Une image contenant capture d’écran, motif, monochrome, tissu&#10;&#10;Description générée automatiquement"/>
+            <wp:cNvGraphicFramePr>
+              <a:graphicFrameLocks xmlns:a="http://schemas.openxmlformats.org/drawingml/2006/main" noChangeAspect="1"/>
+            </wp:cNvGraphicFramePr>
+            <a:graphic xmlns:a="http://schemas.openxmlformats.org/drawingml/2006/main">
+              <a:graphicData uri="http://schemas.openxmlformats.org/drawingml/2006/picture">
+                <pic:pic xmlns:pic="http://schemas.openxmlformats.org/drawingml/2006/picture">
+                  <pic:nvPicPr>
+                    <pic:cNvPr id="205312269" name="Image 1" descr="Une image contenant capture d’écran, motif, monochrome, tissu&#10;&#10;Description générée automatiquement"/>
+                    <pic:cNvPicPr/>
+                  </pic:nvPicPr>
+                  <pic:blipFill>
+                    <a:blip r:embed="rId7"/>
+                    <a:stretch>
+                      <a:fillRect/>
+                    </a:stretch>
+                  </pic:blipFill>
+                  <pic:spPr>
+                    <a:xfrm>
+                      <a:off x="0" y="0"/>
+                      <a:ext cx="4664100" cy="6439341"/>
+                    </a:xfrm>
+                    <a:prstGeom prst="rect">
+                      <a:avLst/>
+                    </a:prstGeom>
+                  </pic:spPr>
+                </pic:pic>
+              </a:graphicData>
+            </a:graphic>
+          </wp:inline>
+        </w:drawing>
+      </w:r>
+    </w:p>
+    <w:p>
+      <w:r>
+        <w:lastRenderedPageBreak/>
+        <w:t>And here is the bottom of a heavy process display, once the execution has been done :</w:t>
+      </w:r>
+      <w:r>
+        <w:br/>
+      </w:r>
+      <w:r>
+        <w:drawing>
+          <wp:inline distT="0" distB="0" distL="0" distR="0" wp14:anchorId="00DD2993" wp14:editId="204CDB49">
+            <wp:extent cx="4808490" cy="4489938"/>
+            <wp:effectExtent l="0" t="0" r="0" b="6350"/>
+            <wp:docPr id="1780364640" name="Image 1" descr="Une image contenant texte, capture d’écran, Police&#10;&#10;Description générée automatiquement"/>
+            <wp:cNvGraphicFramePr>
+              <a:graphicFrameLocks xmlns:a="http://schemas.openxmlformats.org/drawingml/2006/main" noChangeAspect="1"/>
+            </wp:cNvGraphicFramePr>
+            <a:graphic xmlns:a="http://schemas.openxmlformats.org/drawingml/2006/main">
+              <a:graphicData uri="http://schemas.openxmlformats.org/drawingml/2006/picture">
+                <pic:pic xmlns:pic="http://schemas.openxmlformats.org/drawingml/2006/picture">
+                  <pic:nvPicPr>
+                    <pic:cNvPr id="1780364640" name="Image 1" descr="Une image contenant texte, capture d’écran, Police&#10;&#10;Description générée automatiquement"/>
+                    <pic:cNvPicPr/>
+                  </pic:nvPicPr>
+                  <pic:blipFill>
+                    <a:blip r:embed="rId8"/>
+                    <a:stretch>
+                      <a:fillRect/>
+                    </a:stretch>
+                  </pic:blipFill>
+                  <pic:spPr>
+                    <a:xfrm>
+                      <a:off x="0" y="0"/>
+                      <a:ext cx="4811954" cy="4493172"/>
+                    </a:xfrm>
+                    <a:prstGeom prst="rect">
+                      <a:avLst/>
+                    </a:prstGeom>
+                  </pic:spPr>
+                </pic:pic>
+              </a:graphicData>
+            </a:graphic>
+          </wp:inline>
+        </w:drawing>
       </w:r>
     </w:p>
     <w:p>
@@ -78,6 +213,211 @@
         <w:pStyle w:val="Titre1"/>
       </w:pPr>
       <w:r>
+        <w:lastRenderedPageBreak/>
+        <w:t>Heavy processes</w:t>
+      </w:r>
+    </w:p>
+    <w:p>
+      <w:r>
+        <w:t>The heavy processes are very similar to one another. Here is the main method in HeavyProcessA.java:</w:t>
+      </w:r>
+      <w:r>
+        <w:br/>
+      </w:r>
+      <w:r>
+        <w:drawing>
+          <wp:inline distT="0" distB="0" distL="0" distR="0" wp14:anchorId="3D4AE42B" wp14:editId="7173BA49">
+            <wp:extent cx="4466492" cy="4150903"/>
+            <wp:effectExtent l="0" t="0" r="0" b="2540"/>
+            <wp:docPr id="782236030" name="Image 1" descr="Une image contenant texte, capture d’écran, logiciel&#10;&#10;Description générée automatiquement"/>
+            <wp:cNvGraphicFramePr>
+              <a:graphicFrameLocks xmlns:a="http://schemas.openxmlformats.org/drawingml/2006/main" noChangeAspect="1"/>
+            </wp:cNvGraphicFramePr>
+            <a:graphic xmlns:a="http://schemas.openxmlformats.org/drawingml/2006/main">
+              <a:graphicData uri="http://schemas.openxmlformats.org/drawingml/2006/picture">
+                <pic:pic xmlns:pic="http://schemas.openxmlformats.org/drawingml/2006/picture">
+                  <pic:nvPicPr>
+                    <pic:cNvPr id="782236030" name="Image 1" descr="Une image contenant texte, capture d’écran, logiciel&#10;&#10;Description générée automatiquement"/>
+                    <pic:cNvPicPr/>
+                  </pic:nvPicPr>
+                  <pic:blipFill>
+                    <a:blip r:embed="rId9"/>
+                    <a:stretch>
+                      <a:fillRect/>
+                    </a:stretch>
+                  </pic:blipFill>
+                  <pic:spPr>
+                    <a:xfrm>
+                      <a:off x="0" y="0"/>
+                      <a:ext cx="4470873" cy="4154975"/>
+                    </a:xfrm>
+                    <a:prstGeom prst="rect">
+                      <a:avLst/>
+                    </a:prstGeom>
+                  </pic:spPr>
+                </pic:pic>
+              </a:graphicData>
+            </a:graphic>
+          </wp:inline>
+        </w:drawing>
+      </w:r>
+    </w:p>
+    <w:p>
+      <w:r>
+        <w:t>When the heavy processes are created, they will make a connexion between them. Then, they will each spawn subprocesses, and orchestrate the connexions among their respective subprocesses.</w:t>
+      </w:r>
+    </w:p>
+    <w:p>
+      <w:r>
+        <w:t>Here is the code snippet that ensures the different connexions are made among light weight processes :</w:t>
+      </w:r>
+      <w:r>
+        <w:br/>
+      </w:r>
+      <w:r>
+        <w:drawing>
+          <wp:inline distT="0" distB="0" distL="0" distR="0" wp14:anchorId="7E5BBAD5" wp14:editId="2AC9FB37">
+            <wp:extent cx="4929554" cy="2876660"/>
+            <wp:effectExtent l="0" t="0" r="4445" b="0"/>
+            <wp:docPr id="248679459" name="Image 1" descr="Une image contenant texte, capture d’écran, logiciel, Police&#10;&#10;Description générée automatiquement"/>
+            <wp:cNvGraphicFramePr>
+              <a:graphicFrameLocks xmlns:a="http://schemas.openxmlformats.org/drawingml/2006/main" noChangeAspect="1"/>
+            </wp:cNvGraphicFramePr>
+            <a:graphic xmlns:a="http://schemas.openxmlformats.org/drawingml/2006/main">
+              <a:graphicData uri="http://schemas.openxmlformats.org/drawingml/2006/picture">
+                <pic:pic xmlns:pic="http://schemas.openxmlformats.org/drawingml/2006/picture">
+                  <pic:nvPicPr>
+                    <pic:cNvPr id="248679459" name="Image 1" descr="Une image contenant texte, capture d’écran, logiciel, Police&#10;&#10;Description générée automatiquement"/>
+                    <pic:cNvPicPr/>
+                  </pic:nvPicPr>
+                  <pic:blipFill>
+                    <a:blip r:embed="rId10"/>
+                    <a:stretch>
+                      <a:fillRect/>
+                    </a:stretch>
+                  </pic:blipFill>
+                  <pic:spPr>
+                    <a:xfrm>
+                      <a:off x="0" y="0"/>
+                      <a:ext cx="4933139" cy="2878752"/>
+                    </a:xfrm>
+                    <a:prstGeom prst="rect">
+                      <a:avLst/>
+                    </a:prstGeom>
+                  </pic:spPr>
+                </pic:pic>
+              </a:graphicData>
+            </a:graphic>
+          </wp:inline>
+        </w:drawing>
+      </w:r>
+    </w:p>
+    <w:p>
+      <w:r>
+        <w:lastRenderedPageBreak/>
+        <w:t>Once all the connexions are made properly, the heavy process with the token tells its subprocesses to write to the shared resource (the display console). Once it (heavy process) knows that they are done with the</w:t>
+      </w:r>
+      <w:r>
+        <w:t xml:space="preserve"> shared resource, it sends the token to the other heavy process, which does the same.</w:t>
+      </w:r>
+    </w:p>
+    <w:p>
+      <w:pPr>
+        <w:pStyle w:val="Titre1"/>
+      </w:pPr>
+      <w:r>
+        <w:t>Light Weight Processes</w:t>
+      </w:r>
+    </w:p>
+    <w:p>
+      <w:r>
+        <w:t>The class LightWeightProcess is used by both heavy processes, and depending on the information it receives, it will either become a Lamport node or an Agrawala node. Here is the main method in the LightWeightProcess class :</w:t>
+      </w:r>
+      <w:r>
+        <w:br/>
+      </w:r>
+      <w:r>
+        <w:drawing>
+          <wp:inline distT="0" distB="0" distL="0" distR="0" wp14:anchorId="502C3214" wp14:editId="7ED3DB16">
+            <wp:extent cx="5760720" cy="3578860"/>
+            <wp:effectExtent l="0" t="0" r="0" b="2540"/>
+            <wp:docPr id="781435328" name="Image 1"/>
+            <wp:cNvGraphicFramePr>
+              <a:graphicFrameLocks xmlns:a="http://schemas.openxmlformats.org/drawingml/2006/main" noChangeAspect="1"/>
+            </wp:cNvGraphicFramePr>
+            <a:graphic xmlns:a="http://schemas.openxmlformats.org/drawingml/2006/main">
+              <a:graphicData uri="http://schemas.openxmlformats.org/drawingml/2006/picture">
+                <pic:pic xmlns:pic="http://schemas.openxmlformats.org/drawingml/2006/picture">
+                  <pic:nvPicPr>
+                    <pic:cNvPr id="781435328" name=""/>
+                    <pic:cNvPicPr/>
+                  </pic:nvPicPr>
+                  <pic:blipFill>
+                    <a:blip r:embed="rId11"/>
+                    <a:stretch>
+                      <a:fillRect/>
+                    </a:stretch>
+                  </pic:blipFill>
+                  <pic:spPr>
+                    <a:xfrm>
+                      <a:off x="0" y="0"/>
+                      <a:ext cx="5760720" cy="3578860"/>
+                    </a:xfrm>
+                    <a:prstGeom prst="rect">
+                      <a:avLst/>
+                    </a:prstGeom>
+                  </pic:spPr>
+                </pic:pic>
+              </a:graphicData>
+            </a:graphic>
+          </wp:inline>
+        </w:drawing>
+      </w:r>
+    </w:p>
+    <w:p>
+      <w:pPr>
+        <w:pStyle w:val="Titre1"/>
+      </w:pPr>
+      <w:r>
+        <w:t>Difficulties</w:t>
+      </w:r>
+    </w:p>
+    <w:p>
+      <w:r>
+        <w:t>During the development</w:t>
+      </w:r>
+      <w:r>
+        <w:t xml:space="preserve">, the biggest difficulty was to debug the subprocesses, since using the C debugger was a painful process. We decided to debug them by </w:t>
+      </w:r>
+      <w:r>
+        <w:t xml:space="preserve">making them print </w:t>
+      </w:r>
+      <w:r>
+        <w:t>on the HeavyProcess console.</w:t>
+      </w:r>
+    </w:p>
+    <w:p>
+      <w:r>
+        <w:t>Some synchronization issues also occurred in the management of the threads within a LightWeightProcess</w:t>
+      </w:r>
+      <w:r>
+        <w:t xml:space="preserve">, </w:t>
+      </w:r>
+      <w:r>
+        <w:t>and we don’t fully understand how we repaired those issues</w:t>
+      </w:r>
+      <w:r>
+        <w:t xml:space="preserve"> (but we did)</w:t>
+      </w:r>
+      <w:r>
+        <w:t>.</w:t>
+      </w:r>
+    </w:p>
+    <w:p>
+      <w:pPr>
+        <w:pStyle w:val="Titre1"/>
+      </w:pPr>
+      <w:r>
         <w:t>Conclusion</w:t>
       </w:r>
     </w:p>
@@ -96,7 +436,7 @@
     </w:p>
     <w:p/>
     <w:sectPr>
-      <w:headerReference w:type="default" r:id="rId6"/>
+      <w:headerReference w:type="default" r:id="rId12"/>
       <w:pgSz w:w="11906" w:h="16838"/>
       <w:pgMar w:top="1417" w:right="1417" w:bottom="1417" w:left="1417" w:header="708" w:footer="708" w:gutter="0"/>
       <w:cols w:space="708"/>

</xml_diff>